<commit_message>
Ajuste Estadísticas, Avance Actualización Requisitos
</commit_message>
<xml_diff>
--- a/public/assets/docs/trim1/requisitos/1_especificacion_requisitos.docx
+++ b/public/assets/docs/trim1/requisitos/1_especificacion_requisitos.docx
@@ -217,9 +217,9 @@
         <w:tblLook w:val="0000" w:firstRow="0" w:lastRow="0" w:firstColumn="0" w:lastColumn="0" w:noHBand="0" w:noVBand="0"/>
       </w:tblPr>
       <w:tblGrid>
-        <w:gridCol w:w="2673"/>
-        <w:gridCol w:w="678"/>
-        <w:gridCol w:w="2453"/>
+        <w:gridCol w:w="2844"/>
+        <w:gridCol w:w="641"/>
+        <w:gridCol w:w="2319"/>
       </w:tblGrid>
       <w:tr>
         <w:tc>
@@ -232,30 +232,27 @@
               <w:jc w:val="center"/>
             </w:pPr>
             <w:r>
-              <w:br/>
-            </w:r>
-            <w:r>
               <w:rPr>
                 <w:noProof/>
                 <w:lang w:val="es-CO" w:eastAsia="es-CO"/>
               </w:rPr>
               <w:drawing>
-                <wp:anchor distT="0" distB="0" distL="114300" distR="114300" simplePos="0" relativeHeight="251659264" behindDoc="1" locked="0" layoutInCell="1" allowOverlap="1" wp14:anchorId="34AD4AAA" wp14:editId="7716390A">
+                <wp:anchor distT="0" distB="0" distL="114300" distR="114300" simplePos="0" relativeHeight="251659264" behindDoc="1" locked="0" layoutInCell="1" allowOverlap="1" wp14:anchorId="34AD4AAA" wp14:editId="066D4A81">
                   <wp:simplePos x="0" y="0"/>
                   <wp:positionH relativeFrom="column">
-                    <wp:posOffset>0</wp:posOffset>
+                    <wp:posOffset>-3810</wp:posOffset>
                   </wp:positionH>
                   <wp:positionV relativeFrom="paragraph">
-                    <wp:posOffset>299720</wp:posOffset>
+                    <wp:posOffset>295910</wp:posOffset>
                   </wp:positionV>
-                  <wp:extent cx="1608455" cy="651510"/>
+                  <wp:extent cx="1717040" cy="651510"/>
                   <wp:effectExtent l="0" t="0" r="0" b="0"/>
                   <wp:wrapTight wrapText="bothSides">
                     <wp:wrapPolygon edited="0">
                       <wp:start x="0" y="0"/>
                       <wp:lineTo x="0" y="20842"/>
-                      <wp:lineTo x="21233" y="20842"/>
-                      <wp:lineTo x="21233" y="0"/>
+                      <wp:lineTo x="21328" y="20842"/>
+                      <wp:lineTo x="21328" y="0"/>
                       <wp:lineTo x="0" y="0"/>
                     </wp:wrapPolygon>
                   </wp:wrapTight>
@@ -286,7 +283,7 @@
                         <pic:spPr>
                           <a:xfrm>
                             <a:off x="0" y="0"/>
-                            <a:ext cx="1608455" cy="651510"/>
+                            <a:ext cx="1717040" cy="651510"/>
                           </a:xfrm>
                           <a:prstGeom prst="rect">
                             <a:avLst/>
@@ -303,6 +300,9 @@
                   </wp14:sizeRelV>
                 </wp:anchor>
               </w:drawing>
+            </w:r>
+            <w:r>
+              <w:br/>
             </w:r>
           </w:p>
         </w:tc>
@@ -925,7 +925,10 @@
           </w:tcPr>
           <w:p>
             <w:r>
-              <w:t>10</w:t>
+              <w:t>1</w:t>
+            </w:r>
+            <w:r>
+              <w:t>1</w:t>
             </w:r>
             <w:r>
               <w:t>/</w:t>
@@ -4182,7 +4185,7 @@
               <w:ind w:left="0"/>
             </w:pPr>
             <w:r>
-              <w:t>Segundo Integrante proyecto</w:t>
+              <w:t>Diseño Web</w:t>
             </w:r>
           </w:p>
         </w:tc>
@@ -4517,10 +4520,7 @@
               <w:ind w:left="0"/>
             </w:pPr>
             <w:r>
-              <w:t>Tercer</w:t>
-            </w:r>
-            <w:r>
-              <w:t xml:space="preserve"> Integrante proyecto</w:t>
+              <w:t>Documentación y Arquitectura</w:t>
             </w:r>
           </w:p>
         </w:tc>
@@ -4712,10 +4712,7 @@
               <w:t xml:space="preserve">, Celular: </w:t>
             </w:r>
             <w:r>
-              <w:t>32</w:t>
-            </w:r>
-            <w:r>
-              <w:t>23410998</w:t>
+              <w:t>3223410998</w:t>
             </w:r>
           </w:p>
         </w:tc>
@@ -5048,13 +5045,7 @@
                 <w:rPr>
                   <w:rStyle w:val="Hipervnculo"/>
                 </w:rPr>
-                <w:t>requisitos/</w:t>
-              </w:r>
-              <w:r>
-                <w:rPr>
-                  <w:rStyle w:val="Hipervnculo"/>
-                </w:rPr>
-                <w:t>3_historias_usuario</w:t>
+                <w:t>requisitos/3_historias_usuario</w:t>
               </w:r>
             </w:hyperlink>
           </w:p>
@@ -8456,9 +8447,9 @@
           <w:color w:val="auto"/>
         </w:rPr>
         <w:drawing>
-          <wp:inline distT="0" distB="0" distL="0" distR="0" wp14:anchorId="5CAAF2F4" wp14:editId="7F14C1B3">
-            <wp:extent cx="1467134" cy="1484100"/>
-            <wp:effectExtent l="0" t="0" r="0" b="1905"/>
+          <wp:inline distT="0" distB="0" distL="0" distR="0" wp14:anchorId="5CAAF2F4" wp14:editId="4F4D55F3">
+            <wp:extent cx="1785668" cy="1806319"/>
+            <wp:effectExtent l="0" t="0" r="5080" b="3810"/>
             <wp:docPr id="67" name="Imagen 67"/>
             <wp:cNvGraphicFramePr>
               <a:graphicFrameLocks xmlns:a="http://schemas.openxmlformats.org/drawingml/2006/main" noChangeAspect="1"/>
@@ -8478,7 +8469,7 @@
                   <pic:spPr bwMode="auto">
                     <a:xfrm>
                       <a:off x="0" y="0"/>
-                      <a:ext cx="1478179" cy="1495273"/>
+                      <a:ext cx="1810963" cy="1831906"/>
                     </a:xfrm>
                     <a:prstGeom prst="rect">
                       <a:avLst/>
@@ -8618,6 +8609,13 @@
           <w:color w:val="auto"/>
         </w:rPr>
       </w:pPr>
+      <w:r>
+        <w:rPr>
+          <w:i w:val="0"/>
+          <w:color w:val="auto"/>
+        </w:rPr>
+        <w:t>Vista de apartado de Perfil:</w:t>
+      </w:r>
     </w:p>
     <w:p>
       <w:pPr>
@@ -8643,6 +8641,290 @@
       <w:r>
         <w:rPr>
           <w:i w:val="0"/>
+          <w:noProof/>
+          <w:color w:val="auto"/>
+        </w:rPr>
+        <w:drawing>
+          <wp:inline distT="0" distB="0" distL="0" distR="0" wp14:anchorId="7A6BC416" wp14:editId="3FA5C78A">
+            <wp:extent cx="4359600" cy="2198256"/>
+            <wp:effectExtent l="0" t="0" r="3175" b="0"/>
+            <wp:docPr id="16" name="Imagen 16"/>
+            <wp:cNvGraphicFramePr>
+              <a:graphicFrameLocks xmlns:a="http://schemas.openxmlformats.org/drawingml/2006/main" noChangeAspect="1"/>
+            </wp:cNvGraphicFramePr>
+            <a:graphic xmlns:a="http://schemas.openxmlformats.org/drawingml/2006/main">
+              <a:graphicData uri="http://schemas.openxmlformats.org/drawingml/2006/picture">
+                <pic:pic xmlns:pic="http://schemas.openxmlformats.org/drawingml/2006/picture">
+                  <pic:nvPicPr>
+                    <pic:cNvPr id="16" name="Imagen 16"/>
+                    <pic:cNvPicPr/>
+                  </pic:nvPicPr>
+                  <pic:blipFill>
+                    <a:blip r:embed="rId53"/>
+                    <a:stretch>
+                      <a:fillRect/>
+                    </a:stretch>
+                  </pic:blipFill>
+                  <pic:spPr>
+                    <a:xfrm>
+                      <a:off x="0" y="0"/>
+                      <a:ext cx="4359600" cy="2198256"/>
+                    </a:xfrm>
+                    <a:prstGeom prst="rect">
+                      <a:avLst/>
+                    </a:prstGeom>
+                  </pic:spPr>
+                </pic:pic>
+              </a:graphicData>
+            </a:graphic>
+          </wp:inline>
+        </w:drawing>
+      </w:r>
+    </w:p>
+    <w:p>
+      <w:pPr>
+        <w:pStyle w:val="guiazul"/>
+        <w:ind w:left="1200"/>
+        <w:jc w:val="both"/>
+        <w:rPr>
+          <w:i w:val="0"/>
+          <w:color w:val="auto"/>
+        </w:rPr>
+      </w:pPr>
+    </w:p>
+    <w:p>
+      <w:pPr>
+        <w:pStyle w:val="guiazul"/>
+        <w:ind w:left="1200"/>
+        <w:jc w:val="both"/>
+        <w:rPr>
+          <w:i w:val="0"/>
+          <w:color w:val="auto"/>
+        </w:rPr>
+      </w:pPr>
+    </w:p>
+    <w:p>
+      <w:pPr>
+        <w:pStyle w:val="guiazul"/>
+        <w:ind w:left="1200"/>
+        <w:jc w:val="both"/>
+        <w:rPr>
+          <w:i w:val="0"/>
+          <w:color w:val="auto"/>
+        </w:rPr>
+      </w:pPr>
+      <w:r>
+        <w:rPr>
+          <w:i w:val="0"/>
+          <w:noProof/>
+          <w:color w:val="auto"/>
+        </w:rPr>
+        <w:drawing>
+          <wp:anchor distT="0" distB="0" distL="114300" distR="114300" simplePos="0" relativeHeight="251665408" behindDoc="1" locked="0" layoutInCell="1" allowOverlap="1" wp14:anchorId="21F60F6E" wp14:editId="3AD92445">
+            <wp:simplePos x="0" y="0"/>
+            <wp:positionH relativeFrom="margin">
+              <wp:posOffset>745490</wp:posOffset>
+            </wp:positionH>
+            <wp:positionV relativeFrom="paragraph">
+              <wp:posOffset>2492375</wp:posOffset>
+            </wp:positionV>
+            <wp:extent cx="4359275" cy="2201545"/>
+            <wp:effectExtent l="0" t="0" r="3175" b="8255"/>
+            <wp:wrapTight wrapText="bothSides">
+              <wp:wrapPolygon edited="0">
+                <wp:start x="0" y="0"/>
+                <wp:lineTo x="0" y="21494"/>
+                <wp:lineTo x="21521" y="21494"/>
+                <wp:lineTo x="21521" y="0"/>
+                <wp:lineTo x="0" y="0"/>
+              </wp:wrapPolygon>
+            </wp:wrapTight>
+            <wp:docPr id="18" name="Imagen 18"/>
+            <wp:cNvGraphicFramePr>
+              <a:graphicFrameLocks xmlns:a="http://schemas.openxmlformats.org/drawingml/2006/main" noChangeAspect="1"/>
+            </wp:cNvGraphicFramePr>
+            <a:graphic xmlns:a="http://schemas.openxmlformats.org/drawingml/2006/main">
+              <a:graphicData uri="http://schemas.openxmlformats.org/drawingml/2006/picture">
+                <pic:pic xmlns:pic="http://schemas.openxmlformats.org/drawingml/2006/picture">
+                  <pic:nvPicPr>
+                    <pic:cNvPr id="18" name="Imagen 18"/>
+                    <pic:cNvPicPr/>
+                  </pic:nvPicPr>
+                  <pic:blipFill>
+                    <a:blip r:embed="rId54"/>
+                    <a:stretch>
+                      <a:fillRect/>
+                    </a:stretch>
+                  </pic:blipFill>
+                  <pic:spPr>
+                    <a:xfrm>
+                      <a:off x="0" y="0"/>
+                      <a:ext cx="4359275" cy="2201545"/>
+                    </a:xfrm>
+                    <a:prstGeom prst="rect">
+                      <a:avLst/>
+                    </a:prstGeom>
+                  </pic:spPr>
+                </pic:pic>
+              </a:graphicData>
+            </a:graphic>
+          </wp:anchor>
+        </w:drawing>
+      </w:r>
+      <w:r>
+        <w:rPr>
+          <w:i w:val="0"/>
+          <w:noProof/>
+          <w:color w:val="auto"/>
+        </w:rPr>
+        <w:drawing>
+          <wp:anchor distT="0" distB="0" distL="114300" distR="114300" simplePos="0" relativeHeight="251664384" behindDoc="1" locked="0" layoutInCell="1" allowOverlap="1" wp14:anchorId="6BD00C45" wp14:editId="5299C512">
+            <wp:simplePos x="0" y="0"/>
+            <wp:positionH relativeFrom="column">
+              <wp:posOffset>747826</wp:posOffset>
+            </wp:positionH>
+            <wp:positionV relativeFrom="paragraph">
+              <wp:posOffset>306573</wp:posOffset>
+            </wp:positionV>
+            <wp:extent cx="4359600" cy="2191078"/>
+            <wp:effectExtent l="0" t="0" r="3175" b="0"/>
+            <wp:wrapTight wrapText="bothSides">
+              <wp:wrapPolygon edited="0">
+                <wp:start x="0" y="0"/>
+                <wp:lineTo x="0" y="21412"/>
+                <wp:lineTo x="21521" y="21412"/>
+                <wp:lineTo x="21521" y="0"/>
+                <wp:lineTo x="0" y="0"/>
+              </wp:wrapPolygon>
+            </wp:wrapTight>
+            <wp:docPr id="17" name="Imagen 17"/>
+            <wp:cNvGraphicFramePr>
+              <a:graphicFrameLocks xmlns:a="http://schemas.openxmlformats.org/drawingml/2006/main" noChangeAspect="1"/>
+            </wp:cNvGraphicFramePr>
+            <a:graphic xmlns:a="http://schemas.openxmlformats.org/drawingml/2006/main">
+              <a:graphicData uri="http://schemas.openxmlformats.org/drawingml/2006/picture">
+                <pic:pic xmlns:pic="http://schemas.openxmlformats.org/drawingml/2006/picture">
+                  <pic:nvPicPr>
+                    <pic:cNvPr id="17" name="Imagen 17"/>
+                    <pic:cNvPicPr/>
+                  </pic:nvPicPr>
+                  <pic:blipFill>
+                    <a:blip r:embed="rId55"/>
+                    <a:stretch>
+                      <a:fillRect/>
+                    </a:stretch>
+                  </pic:blipFill>
+                  <pic:spPr>
+                    <a:xfrm>
+                      <a:off x="0" y="0"/>
+                      <a:ext cx="4359600" cy="2191078"/>
+                    </a:xfrm>
+                    <a:prstGeom prst="rect">
+                      <a:avLst/>
+                    </a:prstGeom>
+                  </pic:spPr>
+                </pic:pic>
+              </a:graphicData>
+            </a:graphic>
+          </wp:anchor>
+        </w:drawing>
+      </w:r>
+      <w:r>
+        <w:rPr>
+          <w:i w:val="0"/>
+          <w:color w:val="auto"/>
+        </w:rPr>
+        <w:t>Estadísticas de Ventas:</w:t>
+      </w:r>
+    </w:p>
+    <w:p>
+      <w:pPr>
+        <w:pStyle w:val="guiazul"/>
+        <w:ind w:left="1200"/>
+        <w:jc w:val="both"/>
+        <w:rPr>
+          <w:i w:val="0"/>
+          <w:color w:val="auto"/>
+        </w:rPr>
+      </w:pPr>
+      <w:r>
+        <w:rPr>
+          <w:i w:val="0"/>
+          <w:noProof/>
+          <w:color w:val="auto"/>
+        </w:rPr>
+        <w:lastRenderedPageBreak/>
+        <w:drawing>
+          <wp:inline distT="0" distB="0" distL="0" distR="0" wp14:anchorId="74CFDBB8" wp14:editId="0235F3AA">
+            <wp:extent cx="4359600" cy="2203895"/>
+            <wp:effectExtent l="0" t="0" r="3175" b="6350"/>
+            <wp:docPr id="19" name="Imagen 19"/>
+            <wp:cNvGraphicFramePr>
+              <a:graphicFrameLocks xmlns:a="http://schemas.openxmlformats.org/drawingml/2006/main" noChangeAspect="1"/>
+            </wp:cNvGraphicFramePr>
+            <a:graphic xmlns:a="http://schemas.openxmlformats.org/drawingml/2006/main">
+              <a:graphicData uri="http://schemas.openxmlformats.org/drawingml/2006/picture">
+                <pic:pic xmlns:pic="http://schemas.openxmlformats.org/drawingml/2006/picture">
+                  <pic:nvPicPr>
+                    <pic:cNvPr id="19" name="Imagen 19"/>
+                    <pic:cNvPicPr/>
+                  </pic:nvPicPr>
+                  <pic:blipFill>
+                    <a:blip r:embed="rId56"/>
+                    <a:stretch>
+                      <a:fillRect/>
+                    </a:stretch>
+                  </pic:blipFill>
+                  <pic:spPr>
+                    <a:xfrm>
+                      <a:off x="0" y="0"/>
+                      <a:ext cx="4359600" cy="2203895"/>
+                    </a:xfrm>
+                    <a:prstGeom prst="rect">
+                      <a:avLst/>
+                    </a:prstGeom>
+                  </pic:spPr>
+                </pic:pic>
+              </a:graphicData>
+            </a:graphic>
+          </wp:inline>
+        </w:drawing>
+      </w:r>
+    </w:p>
+    <w:p>
+      <w:pPr>
+        <w:pStyle w:val="guiazul"/>
+        <w:ind w:left="1200"/>
+        <w:jc w:val="both"/>
+        <w:rPr>
+          <w:i w:val="0"/>
+          <w:color w:val="auto"/>
+        </w:rPr>
+      </w:pPr>
+    </w:p>
+    <w:p>
+      <w:pPr>
+        <w:pStyle w:val="guiazul"/>
+        <w:jc w:val="both"/>
+        <w:rPr>
+          <w:i w:val="0"/>
+          <w:color w:val="auto"/>
+        </w:rPr>
+      </w:pPr>
+    </w:p>
+    <w:p>
+      <w:pPr>
+        <w:pStyle w:val="guiazul"/>
+        <w:ind w:left="1200"/>
+        <w:jc w:val="both"/>
+        <w:rPr>
+          <w:i w:val="0"/>
+          <w:color w:val="auto"/>
+        </w:rPr>
+      </w:pPr>
+      <w:r>
+        <w:rPr>
+          <w:i w:val="0"/>
           <w:color w:val="auto"/>
         </w:rPr>
         <w:t>Podrá</w:t>
@@ -8659,14 +8941,7 @@
           <w:i w:val="0"/>
           <w:color w:val="auto"/>
         </w:rPr>
-        <w:t xml:space="preserve">todos los productos registrados. </w:t>
-      </w:r>
-      <w:r>
-        <w:rPr>
-          <w:i w:val="0"/>
-          <w:color w:val="auto"/>
-        </w:rPr>
-        <w:t>A</w:t>
+        <w:t>todos los productos registrados. A</w:t>
       </w:r>
       <w:r>
         <w:rPr>
@@ -8694,14 +8969,7 @@
           <w:i w:val="0"/>
           <w:color w:val="auto"/>
         </w:rPr>
-        <w:t>s</w:t>
-      </w:r>
-      <w:r>
-        <w:rPr>
-          <w:i w:val="0"/>
-          <w:color w:val="auto"/>
-        </w:rPr>
-        <w:t>:</w:t>
+        <w:t>s:</w:t>
       </w:r>
     </w:p>
     <w:p>
@@ -8746,7 +9014,7 @@
                     <pic:cNvPicPr/>
                   </pic:nvPicPr>
                   <pic:blipFill>
-                    <a:blip r:embed="rId53"/>
+                    <a:blip r:embed="rId57"/>
                     <a:stretch>
                       <a:fillRect/>
                     </a:stretch>
@@ -8846,7 +9114,7 @@
                     <pic:cNvPicPr/>
                   </pic:nvPicPr>
                   <pic:blipFill>
-                    <a:blip r:embed="rId54"/>
+                    <a:blip r:embed="rId58"/>
                     <a:stretch>
                       <a:fillRect/>
                     </a:stretch>
@@ -8923,6 +9191,7 @@
           <w:noProof/>
           <w:color w:val="auto"/>
         </w:rPr>
+        <w:lastRenderedPageBreak/>
         <w:drawing>
           <wp:inline distT="0" distB="0" distL="0" distR="0" wp14:anchorId="754A45C8" wp14:editId="22A37A1E">
             <wp:extent cx="4360459" cy="2198688"/>
@@ -8939,7 +9208,7 @@
                     <pic:cNvPicPr/>
                   </pic:nvPicPr>
                   <pic:blipFill>
-                    <a:blip r:embed="rId55"/>
+                    <a:blip r:embed="rId59"/>
                     <a:stretch>
                       <a:fillRect/>
                     </a:stretch>
@@ -9024,16 +9293,6 @@
     <w:p>
       <w:pPr>
         <w:pStyle w:val="guiazul"/>
-        <w:jc w:val="both"/>
-        <w:rPr>
-          <w:i w:val="0"/>
-          <w:color w:val="auto"/>
-        </w:rPr>
-      </w:pPr>
-    </w:p>
-    <w:p>
-      <w:pPr>
-        <w:pStyle w:val="guiazul"/>
         <w:ind w:left="1200"/>
         <w:jc w:val="both"/>
         <w:rPr>
@@ -9053,14 +9312,7 @@
           <w:i w:val="0"/>
           <w:color w:val="auto"/>
         </w:rPr>
-        <w:t>todas las Categorías de productos creadas</w:t>
-      </w:r>
-      <w:r>
-        <w:rPr>
-          <w:i w:val="0"/>
-          <w:color w:val="auto"/>
-        </w:rPr>
-        <w:t>. A</w:t>
+        <w:t>todas las Categorías de productos creadas. A</w:t>
       </w:r>
       <w:r>
         <w:rPr>
@@ -9127,7 +9379,7 @@
                     <pic:cNvPicPr/>
                   </pic:nvPicPr>
                   <pic:blipFill>
-                    <a:blip r:embed="rId56"/>
+                    <a:blip r:embed="rId60"/>
                     <a:stretch>
                       <a:fillRect/>
                     </a:stretch>
@@ -9231,7 +9483,7 @@
                     <pic:cNvPicPr/>
                   </pic:nvPicPr>
                   <pic:blipFill>
-                    <a:blip r:embed="rId57"/>
+                    <a:blip r:embed="rId61"/>
                     <a:stretch>
                       <a:fillRect/>
                     </a:stretch>
@@ -9277,21 +9529,7 @@
           <w:i w:val="0"/>
           <w:color w:val="auto"/>
         </w:rPr>
-        <w:t xml:space="preserve">Formulario para </w:t>
-      </w:r>
-      <w:r>
-        <w:rPr>
-          <w:i w:val="0"/>
-          <w:color w:val="auto"/>
-        </w:rPr>
-        <w:t>Editar</w:t>
-      </w:r>
-      <w:r>
-        <w:rPr>
-          <w:i w:val="0"/>
-          <w:color w:val="auto"/>
-        </w:rPr>
-        <w:t xml:space="preserve"> Categoría de Productos:</w:t>
+        <w:t>Formulario para Editar Categoría de Productos:</w:t>
       </w:r>
     </w:p>
     <w:p>
@@ -9337,7 +9575,7 @@
                     <pic:cNvPicPr/>
                   </pic:nvPicPr>
                   <pic:blipFill>
-                    <a:blip r:embed="rId58"/>
+                    <a:blip r:embed="rId62"/>
                     <a:stretch>
                       <a:fillRect/>
                     </a:stretch>
@@ -9361,6 +9599,1355 @@
     <w:p>
       <w:pPr>
         <w:pStyle w:val="guiazul"/>
+        <w:ind w:left="1200"/>
+        <w:jc w:val="both"/>
+        <w:rPr>
+          <w:i w:val="0"/>
+          <w:color w:val="auto"/>
+        </w:rPr>
+      </w:pPr>
+    </w:p>
+    <w:p>
+      <w:pPr>
+        <w:pStyle w:val="guiazul"/>
+        <w:ind w:left="1200"/>
+        <w:jc w:val="both"/>
+        <w:rPr>
+          <w:i w:val="0"/>
+          <w:color w:val="auto"/>
+        </w:rPr>
+      </w:pPr>
+      <w:r>
+        <w:rPr>
+          <w:i w:val="0"/>
+          <w:color w:val="auto"/>
+        </w:rPr>
+        <w:t xml:space="preserve">Podrá ver </w:t>
+      </w:r>
+      <w:r>
+        <w:rPr>
+          <w:i w:val="0"/>
+          <w:color w:val="auto"/>
+        </w:rPr>
+        <w:t xml:space="preserve">todos los </w:t>
+      </w:r>
+      <w:r>
+        <w:rPr>
+          <w:i w:val="0"/>
+          <w:color w:val="auto"/>
+        </w:rPr>
+        <w:t xml:space="preserve">inventarios </w:t>
+      </w:r>
+      <w:r>
+        <w:rPr>
+          <w:i w:val="0"/>
+          <w:color w:val="auto"/>
+        </w:rPr>
+        <w:t>registrados. A</w:t>
+      </w:r>
+      <w:r>
+        <w:rPr>
+          <w:i w:val="0"/>
+          <w:color w:val="auto"/>
+        </w:rPr>
+        <w:t xml:space="preserve">sí como la opción </w:t>
+      </w:r>
+      <w:r>
+        <w:rPr>
+          <w:i w:val="0"/>
+          <w:color w:val="auto"/>
+        </w:rPr>
+        <w:t xml:space="preserve">de </w:t>
+      </w:r>
+      <w:r>
+        <w:rPr>
+          <w:i w:val="0"/>
+          <w:color w:val="auto"/>
+        </w:rPr>
+        <w:t xml:space="preserve">ver, añadir, editar y eliminar </w:t>
+      </w:r>
+      <w:r>
+        <w:rPr>
+          <w:i w:val="0"/>
+          <w:color w:val="auto"/>
+        </w:rPr>
+        <w:t>inventarios</w:t>
+      </w:r>
+      <w:r>
+        <w:rPr>
+          <w:i w:val="0"/>
+          <w:color w:val="auto"/>
+        </w:rPr>
+        <w:t>:</w:t>
+      </w:r>
+    </w:p>
+    <w:p>
+      <w:pPr>
+        <w:pStyle w:val="guiazul"/>
+        <w:ind w:left="1200"/>
+        <w:jc w:val="both"/>
+        <w:rPr>
+          <w:i w:val="0"/>
+          <w:color w:val="auto"/>
+        </w:rPr>
+      </w:pPr>
+    </w:p>
+    <w:p>
+      <w:pPr>
+        <w:pStyle w:val="guiazul"/>
+        <w:ind w:left="1200"/>
+        <w:jc w:val="both"/>
+        <w:rPr>
+          <w:i w:val="0"/>
+          <w:color w:val="auto"/>
+        </w:rPr>
+      </w:pPr>
+      <w:r>
+        <w:rPr>
+          <w:i w:val="0"/>
+          <w:noProof/>
+          <w:color w:val="auto"/>
+        </w:rPr>
+        <w:drawing>
+          <wp:inline distT="0" distB="0" distL="0" distR="0" wp14:anchorId="7E8E463A" wp14:editId="3CF0B34D">
+            <wp:extent cx="4359600" cy="2189028"/>
+            <wp:effectExtent l="0" t="0" r="3175" b="1905"/>
+            <wp:docPr id="3" name="Imagen 3"/>
+            <wp:cNvGraphicFramePr>
+              <a:graphicFrameLocks xmlns:a="http://schemas.openxmlformats.org/drawingml/2006/main" noChangeAspect="1"/>
+            </wp:cNvGraphicFramePr>
+            <a:graphic xmlns:a="http://schemas.openxmlformats.org/drawingml/2006/main">
+              <a:graphicData uri="http://schemas.openxmlformats.org/drawingml/2006/picture">
+                <pic:pic xmlns:pic="http://schemas.openxmlformats.org/drawingml/2006/picture">
+                  <pic:nvPicPr>
+                    <pic:cNvPr id="3" name="Imagen 3"/>
+                    <pic:cNvPicPr/>
+                  </pic:nvPicPr>
+                  <pic:blipFill>
+                    <a:blip r:embed="rId63"/>
+                    <a:stretch>
+                      <a:fillRect/>
+                    </a:stretch>
+                  </pic:blipFill>
+                  <pic:spPr>
+                    <a:xfrm>
+                      <a:off x="0" y="0"/>
+                      <a:ext cx="4359600" cy="2189028"/>
+                    </a:xfrm>
+                    <a:prstGeom prst="rect">
+                      <a:avLst/>
+                    </a:prstGeom>
+                  </pic:spPr>
+                </pic:pic>
+              </a:graphicData>
+            </a:graphic>
+          </wp:inline>
+        </w:drawing>
+      </w:r>
+    </w:p>
+    <w:p>
+      <w:pPr>
+        <w:pStyle w:val="guiazul"/>
+        <w:ind w:left="1200"/>
+        <w:jc w:val="both"/>
+        <w:rPr>
+          <w:i w:val="0"/>
+          <w:color w:val="auto"/>
+        </w:rPr>
+      </w:pPr>
+    </w:p>
+    <w:p>
+      <w:pPr>
+        <w:pStyle w:val="guiazul"/>
+        <w:ind w:left="1200"/>
+        <w:jc w:val="both"/>
+        <w:rPr>
+          <w:i w:val="0"/>
+          <w:color w:val="auto"/>
+        </w:rPr>
+      </w:pPr>
+    </w:p>
+    <w:p>
+      <w:pPr>
+        <w:pStyle w:val="guiazul"/>
+        <w:ind w:left="1200"/>
+        <w:jc w:val="both"/>
+        <w:rPr>
+          <w:i w:val="0"/>
+          <w:color w:val="auto"/>
+        </w:rPr>
+      </w:pPr>
+      <w:r>
+        <w:rPr>
+          <w:i w:val="0"/>
+          <w:color w:val="auto"/>
+        </w:rPr>
+        <w:t>Formulario de Registrar Inventario:</w:t>
+      </w:r>
+    </w:p>
+    <w:p>
+      <w:pPr>
+        <w:pStyle w:val="guiazul"/>
+        <w:ind w:left="1200"/>
+        <w:jc w:val="both"/>
+        <w:rPr>
+          <w:i w:val="0"/>
+          <w:color w:val="auto"/>
+        </w:rPr>
+      </w:pPr>
+    </w:p>
+    <w:p>
+      <w:pPr>
+        <w:pStyle w:val="guiazul"/>
+        <w:ind w:left="1200"/>
+        <w:jc w:val="both"/>
+        <w:rPr>
+          <w:i w:val="0"/>
+          <w:color w:val="auto"/>
+        </w:rPr>
+      </w:pPr>
+      <w:r>
+        <w:rPr>
+          <w:i w:val="0"/>
+          <w:noProof/>
+          <w:color w:val="auto"/>
+        </w:rPr>
+        <w:drawing>
+          <wp:inline distT="0" distB="0" distL="0" distR="0" wp14:anchorId="01FFB224" wp14:editId="3C074BF3">
+            <wp:extent cx="4359600" cy="2192616"/>
+            <wp:effectExtent l="0" t="0" r="3175" b="0"/>
+            <wp:docPr id="6" name="Imagen 6"/>
+            <wp:cNvGraphicFramePr>
+              <a:graphicFrameLocks xmlns:a="http://schemas.openxmlformats.org/drawingml/2006/main" noChangeAspect="1"/>
+            </wp:cNvGraphicFramePr>
+            <a:graphic xmlns:a="http://schemas.openxmlformats.org/drawingml/2006/main">
+              <a:graphicData uri="http://schemas.openxmlformats.org/drawingml/2006/picture">
+                <pic:pic xmlns:pic="http://schemas.openxmlformats.org/drawingml/2006/picture">
+                  <pic:nvPicPr>
+                    <pic:cNvPr id="6" name="Imagen 6"/>
+                    <pic:cNvPicPr/>
+                  </pic:nvPicPr>
+                  <pic:blipFill>
+                    <a:blip r:embed="rId64"/>
+                    <a:stretch>
+                      <a:fillRect/>
+                    </a:stretch>
+                  </pic:blipFill>
+                  <pic:spPr>
+                    <a:xfrm>
+                      <a:off x="0" y="0"/>
+                      <a:ext cx="4359600" cy="2192616"/>
+                    </a:xfrm>
+                    <a:prstGeom prst="rect">
+                      <a:avLst/>
+                    </a:prstGeom>
+                  </pic:spPr>
+                </pic:pic>
+              </a:graphicData>
+            </a:graphic>
+          </wp:inline>
+        </w:drawing>
+      </w:r>
+    </w:p>
+    <w:p>
+      <w:pPr>
+        <w:pStyle w:val="guiazul"/>
+        <w:ind w:left="1200"/>
+        <w:jc w:val="both"/>
+        <w:rPr>
+          <w:i w:val="0"/>
+          <w:color w:val="auto"/>
+        </w:rPr>
+      </w:pPr>
+    </w:p>
+    <w:p>
+      <w:pPr>
+        <w:pStyle w:val="guiazul"/>
+        <w:ind w:left="1202"/>
+        <w:jc w:val="both"/>
+        <w:rPr>
+          <w:b/>
+          <w:i w:val="0"/>
+          <w:color w:val="auto"/>
+        </w:rPr>
+      </w:pPr>
+    </w:p>
+    <w:p>
+      <w:pPr>
+        <w:pStyle w:val="guiazul"/>
+        <w:ind w:left="1202"/>
+        <w:jc w:val="both"/>
+        <w:rPr>
+          <w:bCs/>
+          <w:i w:val="0"/>
+          <w:color w:val="auto"/>
+        </w:rPr>
+      </w:pPr>
+      <w:r>
+        <w:rPr>
+          <w:bCs/>
+          <w:i w:val="0"/>
+          <w:color w:val="auto"/>
+        </w:rPr>
+        <w:t>Formulario para Editar Inventario:</w:t>
+      </w:r>
+    </w:p>
+    <w:p>
+      <w:pPr>
+        <w:pStyle w:val="guiazul"/>
+        <w:ind w:left="1202"/>
+        <w:jc w:val="both"/>
+        <w:rPr>
+          <w:b/>
+          <w:i w:val="0"/>
+          <w:color w:val="auto"/>
+        </w:rPr>
+      </w:pPr>
+    </w:p>
+    <w:p>
+      <w:pPr>
+        <w:pStyle w:val="guiazul"/>
+        <w:ind w:left="1202"/>
+        <w:jc w:val="both"/>
+        <w:rPr>
+          <w:b/>
+          <w:i w:val="0"/>
+          <w:color w:val="auto"/>
+        </w:rPr>
+      </w:pPr>
+      <w:r>
+        <w:rPr>
+          <w:b/>
+          <w:i w:val="0"/>
+          <w:noProof/>
+          <w:color w:val="auto"/>
+        </w:rPr>
+        <w:drawing>
+          <wp:inline distT="0" distB="0" distL="0" distR="0" wp14:anchorId="598CE8DB" wp14:editId="02AF7831">
+            <wp:extent cx="4359600" cy="2200306"/>
+            <wp:effectExtent l="0" t="0" r="3175" b="0"/>
+            <wp:docPr id="7" name="Imagen 7"/>
+            <wp:cNvGraphicFramePr>
+              <a:graphicFrameLocks xmlns:a="http://schemas.openxmlformats.org/drawingml/2006/main" noChangeAspect="1"/>
+            </wp:cNvGraphicFramePr>
+            <a:graphic xmlns:a="http://schemas.openxmlformats.org/drawingml/2006/main">
+              <a:graphicData uri="http://schemas.openxmlformats.org/drawingml/2006/picture">
+                <pic:pic xmlns:pic="http://schemas.openxmlformats.org/drawingml/2006/picture">
+                  <pic:nvPicPr>
+                    <pic:cNvPr id="7" name="Imagen 7"/>
+                    <pic:cNvPicPr/>
+                  </pic:nvPicPr>
+                  <pic:blipFill>
+                    <a:blip r:embed="rId65"/>
+                    <a:stretch>
+                      <a:fillRect/>
+                    </a:stretch>
+                  </pic:blipFill>
+                  <pic:spPr>
+                    <a:xfrm>
+                      <a:off x="0" y="0"/>
+                      <a:ext cx="4359600" cy="2200306"/>
+                    </a:xfrm>
+                    <a:prstGeom prst="rect">
+                      <a:avLst/>
+                    </a:prstGeom>
+                  </pic:spPr>
+                </pic:pic>
+              </a:graphicData>
+            </a:graphic>
+          </wp:inline>
+        </w:drawing>
+      </w:r>
+    </w:p>
+    <w:p>
+      <w:pPr>
+        <w:pStyle w:val="guiazul"/>
+        <w:ind w:left="1202"/>
+        <w:jc w:val="both"/>
+        <w:rPr>
+          <w:i w:val="0"/>
+          <w:color w:val="auto"/>
+        </w:rPr>
+      </w:pPr>
+      <w:r>
+        <w:rPr>
+          <w:i w:val="0"/>
+          <w:color w:val="auto"/>
+        </w:rPr>
+        <w:t xml:space="preserve">Podrá ver </w:t>
+      </w:r>
+      <w:r>
+        <w:rPr>
+          <w:i w:val="0"/>
+          <w:color w:val="auto"/>
+        </w:rPr>
+        <w:t>tod</w:t>
+      </w:r>
+      <w:r>
+        <w:rPr>
+          <w:i w:val="0"/>
+          <w:color w:val="auto"/>
+        </w:rPr>
+        <w:t>a</w:t>
+      </w:r>
+      <w:r>
+        <w:rPr>
+          <w:i w:val="0"/>
+          <w:color w:val="auto"/>
+        </w:rPr>
+        <w:t xml:space="preserve">s los </w:t>
+      </w:r>
+      <w:r>
+        <w:rPr>
+          <w:i w:val="0"/>
+          <w:color w:val="auto"/>
+        </w:rPr>
+        <w:t>creadas</w:t>
+      </w:r>
+      <w:r>
+        <w:rPr>
+          <w:i w:val="0"/>
+          <w:color w:val="auto"/>
+        </w:rPr>
+        <w:t>. A</w:t>
+      </w:r>
+      <w:r>
+        <w:rPr>
+          <w:i w:val="0"/>
+          <w:color w:val="auto"/>
+        </w:rPr>
+        <w:t xml:space="preserve">sí como la opción </w:t>
+      </w:r>
+      <w:r>
+        <w:rPr>
+          <w:i w:val="0"/>
+          <w:color w:val="auto"/>
+        </w:rPr>
+        <w:t xml:space="preserve">de </w:t>
+      </w:r>
+      <w:r>
+        <w:rPr>
+          <w:i w:val="0"/>
+          <w:color w:val="auto"/>
+        </w:rPr>
+        <w:t>ver, añadir, editar</w:t>
+      </w:r>
+      <w:r>
+        <w:rPr>
+          <w:i w:val="0"/>
+          <w:color w:val="auto"/>
+        </w:rPr>
+        <w:t>, exportar PDF</w:t>
+      </w:r>
+      <w:r>
+        <w:rPr>
+          <w:i w:val="0"/>
+          <w:color w:val="auto"/>
+        </w:rPr>
+        <w:t xml:space="preserve"> y eliminar </w:t>
+      </w:r>
+      <w:r>
+        <w:rPr>
+          <w:i w:val="0"/>
+          <w:color w:val="auto"/>
+        </w:rPr>
+        <w:t>facturas</w:t>
+      </w:r>
+      <w:r>
+        <w:rPr>
+          <w:i w:val="0"/>
+          <w:color w:val="auto"/>
+        </w:rPr>
+        <w:t>:</w:t>
+      </w:r>
+    </w:p>
+    <w:p>
+      <w:pPr>
+        <w:pStyle w:val="guiazul"/>
+        <w:ind w:left="1202"/>
+        <w:jc w:val="both"/>
+        <w:rPr>
+          <w:i w:val="0"/>
+          <w:color w:val="auto"/>
+        </w:rPr>
+      </w:pPr>
+    </w:p>
+    <w:p>
+      <w:pPr>
+        <w:pStyle w:val="guiazul"/>
+        <w:ind w:left="1202"/>
+        <w:jc w:val="both"/>
+        <w:rPr>
+          <w:i w:val="0"/>
+          <w:color w:val="auto"/>
+        </w:rPr>
+      </w:pPr>
+      <w:r>
+        <w:rPr>
+          <w:b/>
+          <w:i w:val="0"/>
+          <w:noProof/>
+          <w:color w:val="auto"/>
+        </w:rPr>
+        <w:drawing>
+          <wp:inline distT="0" distB="0" distL="0" distR="0" wp14:anchorId="1F84F11E" wp14:editId="400565DA">
+            <wp:extent cx="4359600" cy="2203895"/>
+            <wp:effectExtent l="0" t="0" r="3175" b="6350"/>
+            <wp:docPr id="8" name="Imagen 8"/>
+            <wp:cNvGraphicFramePr>
+              <a:graphicFrameLocks xmlns:a="http://schemas.openxmlformats.org/drawingml/2006/main" noChangeAspect="1"/>
+            </wp:cNvGraphicFramePr>
+            <a:graphic xmlns:a="http://schemas.openxmlformats.org/drawingml/2006/main">
+              <a:graphicData uri="http://schemas.openxmlformats.org/drawingml/2006/picture">
+                <pic:pic xmlns:pic="http://schemas.openxmlformats.org/drawingml/2006/picture">
+                  <pic:nvPicPr>
+                    <pic:cNvPr id="8" name="Imagen 8"/>
+                    <pic:cNvPicPr/>
+                  </pic:nvPicPr>
+                  <pic:blipFill>
+                    <a:blip r:embed="rId66"/>
+                    <a:stretch>
+                      <a:fillRect/>
+                    </a:stretch>
+                  </pic:blipFill>
+                  <pic:spPr>
+                    <a:xfrm>
+                      <a:off x="0" y="0"/>
+                      <a:ext cx="4359600" cy="2203895"/>
+                    </a:xfrm>
+                    <a:prstGeom prst="rect">
+                      <a:avLst/>
+                    </a:prstGeom>
+                  </pic:spPr>
+                </pic:pic>
+              </a:graphicData>
+            </a:graphic>
+          </wp:inline>
+        </w:drawing>
+      </w:r>
+    </w:p>
+    <w:p>
+      <w:pPr>
+        <w:pStyle w:val="guiazul"/>
+        <w:ind w:left="1202"/>
+        <w:jc w:val="both"/>
+        <w:rPr>
+          <w:b/>
+          <w:i w:val="0"/>
+          <w:color w:val="auto"/>
+        </w:rPr>
+      </w:pPr>
+    </w:p>
+    <w:p>
+      <w:pPr>
+        <w:pStyle w:val="guiazul"/>
+        <w:ind w:left="1202"/>
+        <w:jc w:val="both"/>
+        <w:rPr>
+          <w:bCs/>
+          <w:i w:val="0"/>
+          <w:color w:val="auto"/>
+        </w:rPr>
+      </w:pPr>
+      <w:r>
+        <w:rPr>
+          <w:bCs/>
+          <w:i w:val="0"/>
+          <w:color w:val="auto"/>
+        </w:rPr>
+        <w:t>Para crear una Nueva Factura deberá llenar datos propios de factura como la fecha y el cliente, además podrá añadir productos mediante un botón que añadirá la fila de producto:</w:t>
+      </w:r>
+    </w:p>
+    <w:p>
+      <w:pPr>
+        <w:pStyle w:val="guiazul"/>
+        <w:ind w:left="1202"/>
+        <w:jc w:val="both"/>
+        <w:rPr>
+          <w:b/>
+          <w:i w:val="0"/>
+          <w:color w:val="auto"/>
+        </w:rPr>
+      </w:pPr>
+    </w:p>
+    <w:p>
+      <w:pPr>
+        <w:pStyle w:val="guiazul"/>
+        <w:ind w:left="1202"/>
+        <w:jc w:val="both"/>
+        <w:rPr>
+          <w:b/>
+          <w:i w:val="0"/>
+          <w:color w:val="auto"/>
+        </w:rPr>
+      </w:pPr>
+      <w:r>
+        <w:rPr>
+          <w:b/>
+          <w:i w:val="0"/>
+          <w:noProof/>
+          <w:color w:val="auto"/>
+        </w:rPr>
+        <w:drawing>
+          <wp:inline distT="0" distB="0" distL="0" distR="0" wp14:anchorId="013E2761" wp14:editId="37650B53">
+            <wp:extent cx="4359600" cy="2198256"/>
+            <wp:effectExtent l="0" t="0" r="3175" b="0"/>
+            <wp:docPr id="9" name="Imagen 9"/>
+            <wp:cNvGraphicFramePr>
+              <a:graphicFrameLocks xmlns:a="http://schemas.openxmlformats.org/drawingml/2006/main" noChangeAspect="1"/>
+            </wp:cNvGraphicFramePr>
+            <a:graphic xmlns:a="http://schemas.openxmlformats.org/drawingml/2006/main">
+              <a:graphicData uri="http://schemas.openxmlformats.org/drawingml/2006/picture">
+                <pic:pic xmlns:pic="http://schemas.openxmlformats.org/drawingml/2006/picture">
+                  <pic:nvPicPr>
+                    <pic:cNvPr id="9" name="Imagen 9"/>
+                    <pic:cNvPicPr/>
+                  </pic:nvPicPr>
+                  <pic:blipFill>
+                    <a:blip r:embed="rId67"/>
+                    <a:stretch>
+                      <a:fillRect/>
+                    </a:stretch>
+                  </pic:blipFill>
+                  <pic:spPr>
+                    <a:xfrm>
+                      <a:off x="0" y="0"/>
+                      <a:ext cx="4359600" cy="2198256"/>
+                    </a:xfrm>
+                    <a:prstGeom prst="rect">
+                      <a:avLst/>
+                    </a:prstGeom>
+                  </pic:spPr>
+                </pic:pic>
+              </a:graphicData>
+            </a:graphic>
+          </wp:inline>
+        </w:drawing>
+      </w:r>
+    </w:p>
+    <w:p>
+      <w:pPr>
+        <w:pStyle w:val="guiazul"/>
+        <w:ind w:left="1202"/>
+        <w:jc w:val="both"/>
+        <w:rPr>
+          <w:b/>
+          <w:i w:val="0"/>
+          <w:color w:val="auto"/>
+        </w:rPr>
+      </w:pPr>
+    </w:p>
+    <w:p>
+      <w:pPr>
+        <w:pStyle w:val="guiazul"/>
+        <w:ind w:left="1202"/>
+        <w:jc w:val="both"/>
+        <w:rPr>
+          <w:bCs/>
+          <w:i w:val="0"/>
+          <w:color w:val="auto"/>
+        </w:rPr>
+      </w:pPr>
+      <w:r>
+        <w:rPr>
+          <w:bCs/>
+          <w:i w:val="0"/>
+          <w:color w:val="auto"/>
+        </w:rPr>
+        <w:t>Formulario para Editar Factura:</w:t>
+      </w:r>
+    </w:p>
+    <w:p>
+      <w:pPr>
+        <w:pStyle w:val="guiazul"/>
+        <w:ind w:left="1202"/>
+        <w:jc w:val="both"/>
+        <w:rPr>
+          <w:bCs/>
+          <w:i w:val="0"/>
+          <w:color w:val="auto"/>
+        </w:rPr>
+      </w:pPr>
+    </w:p>
+    <w:p>
+      <w:pPr>
+        <w:pStyle w:val="guiazul"/>
+        <w:ind w:left="1202"/>
+        <w:jc w:val="both"/>
+        <w:rPr>
+          <w:b/>
+          <w:i w:val="0"/>
+          <w:color w:val="auto"/>
+        </w:rPr>
+      </w:pPr>
+      <w:r>
+        <w:rPr>
+          <w:b/>
+          <w:i w:val="0"/>
+          <w:noProof/>
+          <w:color w:val="auto"/>
+        </w:rPr>
+        <w:lastRenderedPageBreak/>
+        <w:drawing>
+          <wp:inline distT="0" distB="0" distL="0" distR="0" wp14:anchorId="7CB56095" wp14:editId="5C64024F">
+            <wp:extent cx="4359600" cy="2194667"/>
+            <wp:effectExtent l="0" t="0" r="3175" b="0"/>
+            <wp:docPr id="10" name="Imagen 10"/>
+            <wp:cNvGraphicFramePr>
+              <a:graphicFrameLocks xmlns:a="http://schemas.openxmlformats.org/drawingml/2006/main" noChangeAspect="1"/>
+            </wp:cNvGraphicFramePr>
+            <a:graphic xmlns:a="http://schemas.openxmlformats.org/drawingml/2006/main">
+              <a:graphicData uri="http://schemas.openxmlformats.org/drawingml/2006/picture">
+                <pic:pic xmlns:pic="http://schemas.openxmlformats.org/drawingml/2006/picture">
+                  <pic:nvPicPr>
+                    <pic:cNvPr id="10" name="Imagen 10"/>
+                    <pic:cNvPicPr/>
+                  </pic:nvPicPr>
+                  <pic:blipFill>
+                    <a:blip r:embed="rId68"/>
+                    <a:stretch>
+                      <a:fillRect/>
+                    </a:stretch>
+                  </pic:blipFill>
+                  <pic:spPr>
+                    <a:xfrm>
+                      <a:off x="0" y="0"/>
+                      <a:ext cx="4359600" cy="2194667"/>
+                    </a:xfrm>
+                    <a:prstGeom prst="rect">
+                      <a:avLst/>
+                    </a:prstGeom>
+                  </pic:spPr>
+                </pic:pic>
+              </a:graphicData>
+            </a:graphic>
+          </wp:inline>
+        </w:drawing>
+      </w:r>
+    </w:p>
+    <w:p>
+      <w:pPr>
+        <w:pStyle w:val="guiazul"/>
+        <w:ind w:left="1202"/>
+        <w:jc w:val="both"/>
+        <w:rPr>
+          <w:i w:val="0"/>
+          <w:color w:val="auto"/>
+        </w:rPr>
+      </w:pPr>
+      <w:r>
+        <w:rPr>
+          <w:i w:val="0"/>
+          <w:color w:val="auto"/>
+        </w:rPr>
+        <w:t xml:space="preserve">Podrá ver </w:t>
+      </w:r>
+      <w:r>
+        <w:rPr>
+          <w:i w:val="0"/>
+          <w:color w:val="auto"/>
+        </w:rPr>
+        <w:t xml:space="preserve">todos los </w:t>
+      </w:r>
+      <w:r>
+        <w:rPr>
+          <w:i w:val="0"/>
+          <w:color w:val="auto"/>
+        </w:rPr>
+        <w:t>clientes</w:t>
+      </w:r>
+      <w:r>
+        <w:rPr>
+          <w:i w:val="0"/>
+          <w:color w:val="auto"/>
+        </w:rPr>
+        <w:t xml:space="preserve"> </w:t>
+      </w:r>
+      <w:r>
+        <w:rPr>
+          <w:i w:val="0"/>
+          <w:color w:val="auto"/>
+        </w:rPr>
+        <w:t>creados</w:t>
+      </w:r>
+      <w:r>
+        <w:rPr>
+          <w:i w:val="0"/>
+          <w:color w:val="auto"/>
+        </w:rPr>
+        <w:t>. A</w:t>
+      </w:r>
+      <w:r>
+        <w:rPr>
+          <w:i w:val="0"/>
+          <w:color w:val="auto"/>
+        </w:rPr>
+        <w:t xml:space="preserve">sí como la opción </w:t>
+      </w:r>
+      <w:r>
+        <w:rPr>
+          <w:i w:val="0"/>
+          <w:color w:val="auto"/>
+        </w:rPr>
+        <w:t xml:space="preserve">de </w:t>
+      </w:r>
+      <w:r>
+        <w:rPr>
+          <w:i w:val="0"/>
+          <w:color w:val="auto"/>
+        </w:rPr>
+        <w:t xml:space="preserve">ver, </w:t>
+      </w:r>
+      <w:r>
+        <w:rPr>
+          <w:i w:val="0"/>
+          <w:color w:val="auto"/>
+        </w:rPr>
+        <w:t>crear</w:t>
+      </w:r>
+      <w:r>
+        <w:rPr>
+          <w:i w:val="0"/>
+          <w:color w:val="auto"/>
+        </w:rPr>
+        <w:t>, editar</w:t>
+      </w:r>
+      <w:r>
+        <w:rPr>
+          <w:i w:val="0"/>
+          <w:color w:val="auto"/>
+        </w:rPr>
+        <w:t xml:space="preserve"> </w:t>
+      </w:r>
+      <w:r>
+        <w:rPr>
+          <w:i w:val="0"/>
+          <w:color w:val="auto"/>
+        </w:rPr>
+        <w:t xml:space="preserve">y eliminar </w:t>
+      </w:r>
+      <w:r>
+        <w:rPr>
+          <w:i w:val="0"/>
+          <w:color w:val="auto"/>
+        </w:rPr>
+        <w:t>clientes</w:t>
+      </w:r>
+      <w:r>
+        <w:rPr>
+          <w:i w:val="0"/>
+          <w:color w:val="auto"/>
+        </w:rPr>
+        <w:t>:</w:t>
+      </w:r>
+    </w:p>
+    <w:p>
+      <w:pPr>
+        <w:pStyle w:val="guiazul"/>
+        <w:ind w:left="1202"/>
+        <w:jc w:val="both"/>
+        <w:rPr>
+          <w:b/>
+          <w:i w:val="0"/>
+          <w:color w:val="auto"/>
+        </w:rPr>
+      </w:pPr>
+    </w:p>
+    <w:p>
+      <w:pPr>
+        <w:pStyle w:val="guiazul"/>
+        <w:ind w:left="1202"/>
+        <w:jc w:val="both"/>
+        <w:rPr>
+          <w:b/>
+          <w:i w:val="0"/>
+          <w:color w:val="auto"/>
+        </w:rPr>
+      </w:pPr>
+      <w:r>
+        <w:rPr>
+          <w:b/>
+          <w:i w:val="0"/>
+          <w:noProof/>
+          <w:color w:val="auto"/>
+        </w:rPr>
+        <w:drawing>
+          <wp:inline distT="0" distB="0" distL="0" distR="0" wp14:anchorId="6D129E13" wp14:editId="42947DB6">
+            <wp:extent cx="4359600" cy="2200306"/>
+            <wp:effectExtent l="0" t="0" r="3175" b="0"/>
+            <wp:docPr id="12" name="Imagen 12"/>
+            <wp:cNvGraphicFramePr>
+              <a:graphicFrameLocks xmlns:a="http://schemas.openxmlformats.org/drawingml/2006/main" noChangeAspect="1"/>
+            </wp:cNvGraphicFramePr>
+            <a:graphic xmlns:a="http://schemas.openxmlformats.org/drawingml/2006/main">
+              <a:graphicData uri="http://schemas.openxmlformats.org/drawingml/2006/picture">
+                <pic:pic xmlns:pic="http://schemas.openxmlformats.org/drawingml/2006/picture">
+                  <pic:nvPicPr>
+                    <pic:cNvPr id="12" name="Imagen 12"/>
+                    <pic:cNvPicPr/>
+                  </pic:nvPicPr>
+                  <pic:blipFill>
+                    <a:blip r:embed="rId69"/>
+                    <a:stretch>
+                      <a:fillRect/>
+                    </a:stretch>
+                  </pic:blipFill>
+                  <pic:spPr>
+                    <a:xfrm>
+                      <a:off x="0" y="0"/>
+                      <a:ext cx="4359600" cy="2200306"/>
+                    </a:xfrm>
+                    <a:prstGeom prst="rect">
+                      <a:avLst/>
+                    </a:prstGeom>
+                  </pic:spPr>
+                </pic:pic>
+              </a:graphicData>
+            </a:graphic>
+          </wp:inline>
+        </w:drawing>
+      </w:r>
+    </w:p>
+    <w:p>
+      <w:pPr>
+        <w:pStyle w:val="guiazul"/>
+        <w:ind w:left="1202"/>
+        <w:jc w:val="both"/>
+        <w:rPr>
+          <w:b/>
+          <w:i w:val="0"/>
+          <w:color w:val="auto"/>
+        </w:rPr>
+      </w:pPr>
+    </w:p>
+    <w:p>
+      <w:pPr>
+        <w:pStyle w:val="guiazul"/>
+        <w:ind w:left="1202"/>
+        <w:jc w:val="both"/>
+        <w:rPr>
+          <w:b/>
+          <w:i w:val="0"/>
+          <w:color w:val="auto"/>
+        </w:rPr>
+      </w:pPr>
+    </w:p>
+    <w:p>
+      <w:pPr>
+        <w:pStyle w:val="guiazul"/>
+        <w:ind w:left="1202"/>
+        <w:jc w:val="both"/>
+        <w:rPr>
+          <w:bCs/>
+          <w:i w:val="0"/>
+          <w:color w:val="auto"/>
+        </w:rPr>
+      </w:pPr>
+      <w:r>
+        <w:rPr>
+          <w:bCs/>
+          <w:i w:val="0"/>
+          <w:color w:val="auto"/>
+        </w:rPr>
+        <w:t>Formulario para Crear Cliente:</w:t>
+      </w:r>
+    </w:p>
+    <w:p>
+      <w:pPr>
+        <w:pStyle w:val="guiazul"/>
+        <w:ind w:left="1202"/>
+        <w:jc w:val="both"/>
+        <w:rPr>
+          <w:bCs/>
+          <w:i w:val="0"/>
+          <w:color w:val="auto"/>
+        </w:rPr>
+      </w:pPr>
+    </w:p>
+    <w:p>
+      <w:pPr>
+        <w:pStyle w:val="guiazul"/>
+        <w:ind w:left="1202"/>
+        <w:jc w:val="both"/>
+        <w:rPr>
+          <w:bCs/>
+          <w:i w:val="0"/>
+          <w:color w:val="auto"/>
+        </w:rPr>
+      </w:pPr>
+      <w:r>
+        <w:rPr>
+          <w:bCs/>
+          <w:i w:val="0"/>
+          <w:noProof/>
+          <w:color w:val="auto"/>
+        </w:rPr>
+        <w:drawing>
+          <wp:inline distT="0" distB="0" distL="0" distR="0" wp14:anchorId="120480D4" wp14:editId="291D9180">
+            <wp:extent cx="4359600" cy="2186977"/>
+            <wp:effectExtent l="0" t="0" r="3175" b="3810"/>
+            <wp:docPr id="13" name="Imagen 13"/>
+            <wp:cNvGraphicFramePr>
+              <a:graphicFrameLocks xmlns:a="http://schemas.openxmlformats.org/drawingml/2006/main" noChangeAspect="1"/>
+            </wp:cNvGraphicFramePr>
+            <a:graphic xmlns:a="http://schemas.openxmlformats.org/drawingml/2006/main">
+              <a:graphicData uri="http://schemas.openxmlformats.org/drawingml/2006/picture">
+                <pic:pic xmlns:pic="http://schemas.openxmlformats.org/drawingml/2006/picture">
+                  <pic:nvPicPr>
+                    <pic:cNvPr id="13" name="Imagen 13"/>
+                    <pic:cNvPicPr/>
+                  </pic:nvPicPr>
+                  <pic:blipFill>
+                    <a:blip r:embed="rId70"/>
+                    <a:stretch>
+                      <a:fillRect/>
+                    </a:stretch>
+                  </pic:blipFill>
+                  <pic:spPr>
+                    <a:xfrm>
+                      <a:off x="0" y="0"/>
+                      <a:ext cx="4359600" cy="2186977"/>
+                    </a:xfrm>
+                    <a:prstGeom prst="rect">
+                      <a:avLst/>
+                    </a:prstGeom>
+                  </pic:spPr>
+                </pic:pic>
+              </a:graphicData>
+            </a:graphic>
+          </wp:inline>
+        </w:drawing>
+      </w:r>
+    </w:p>
+    <w:p>
+      <w:pPr>
+        <w:pStyle w:val="guiazul"/>
+        <w:ind w:left="1202"/>
+        <w:jc w:val="both"/>
+        <w:rPr>
+          <w:b/>
+          <w:i w:val="0"/>
+          <w:color w:val="auto"/>
+        </w:rPr>
+      </w:pPr>
+    </w:p>
+    <w:p>
+      <w:pPr>
+        <w:pStyle w:val="guiazul"/>
+        <w:ind w:left="1202"/>
+        <w:jc w:val="both"/>
+        <w:rPr>
+          <w:b/>
+          <w:i w:val="0"/>
+          <w:color w:val="auto"/>
+        </w:rPr>
+      </w:pPr>
+    </w:p>
+    <w:p>
+      <w:pPr>
+        <w:pStyle w:val="guiazul"/>
+        <w:ind w:left="1202"/>
+        <w:jc w:val="both"/>
+        <w:rPr>
+          <w:bCs/>
+          <w:i w:val="0"/>
+          <w:color w:val="auto"/>
+        </w:rPr>
+      </w:pPr>
+      <w:r>
+        <w:rPr>
+          <w:bCs/>
+          <w:i w:val="0"/>
+          <w:color w:val="auto"/>
+        </w:rPr>
+        <w:t>Formulario para Editar Cliente:</w:t>
+      </w:r>
+    </w:p>
+    <w:p>
+      <w:pPr>
+        <w:pStyle w:val="guiazul"/>
+        <w:ind w:left="1202"/>
+        <w:jc w:val="both"/>
+        <w:rPr>
+          <w:bCs/>
+          <w:i w:val="0"/>
+          <w:color w:val="auto"/>
+        </w:rPr>
+      </w:pPr>
+    </w:p>
+    <w:p>
+      <w:pPr>
+        <w:pStyle w:val="guiazul"/>
+        <w:ind w:left="1202"/>
+        <w:jc w:val="both"/>
+        <w:rPr>
+          <w:bCs/>
+          <w:i w:val="0"/>
+          <w:color w:val="auto"/>
+        </w:rPr>
+      </w:pPr>
+      <w:r>
+        <w:rPr>
+          <w:bCs/>
+          <w:i w:val="0"/>
+          <w:noProof/>
+          <w:color w:val="auto"/>
+        </w:rPr>
+        <w:lastRenderedPageBreak/>
+        <w:drawing>
+          <wp:inline distT="0" distB="0" distL="0" distR="0" wp14:anchorId="2E6A3095" wp14:editId="500F9EC2">
+            <wp:extent cx="4359600" cy="2193642"/>
+            <wp:effectExtent l="0" t="0" r="3175" b="0"/>
+            <wp:docPr id="14" name="Imagen 14"/>
+            <wp:cNvGraphicFramePr>
+              <a:graphicFrameLocks xmlns:a="http://schemas.openxmlformats.org/drawingml/2006/main" noChangeAspect="1"/>
+            </wp:cNvGraphicFramePr>
+            <a:graphic xmlns:a="http://schemas.openxmlformats.org/drawingml/2006/main">
+              <a:graphicData uri="http://schemas.openxmlformats.org/drawingml/2006/picture">
+                <pic:pic xmlns:pic="http://schemas.openxmlformats.org/drawingml/2006/picture">
+                  <pic:nvPicPr>
+                    <pic:cNvPr id="14" name="Imagen 14"/>
+                    <pic:cNvPicPr/>
+                  </pic:nvPicPr>
+                  <pic:blipFill>
+                    <a:blip r:embed="rId71"/>
+                    <a:stretch>
+                      <a:fillRect/>
+                    </a:stretch>
+                  </pic:blipFill>
+                  <pic:spPr>
+                    <a:xfrm>
+                      <a:off x="0" y="0"/>
+                      <a:ext cx="4359600" cy="2193642"/>
+                    </a:xfrm>
+                    <a:prstGeom prst="rect">
+                      <a:avLst/>
+                    </a:prstGeom>
+                  </pic:spPr>
+                </pic:pic>
+              </a:graphicData>
+            </a:graphic>
+          </wp:inline>
+        </w:drawing>
+      </w:r>
+    </w:p>
+    <w:p>
+      <w:pPr>
+        <w:pStyle w:val="guiazul"/>
+        <w:ind w:left="1202"/>
+        <w:jc w:val="both"/>
+        <w:rPr>
+          <w:bCs/>
+          <w:i w:val="0"/>
+          <w:color w:val="auto"/>
+        </w:rPr>
+      </w:pPr>
+    </w:p>
+    <w:p>
+      <w:pPr>
+        <w:pStyle w:val="guiazul"/>
+        <w:ind w:left="1416"/>
+        <w:jc w:val="both"/>
+        <w:rPr>
+          <w:bCs/>
+          <w:i w:val="0"/>
+          <w:color w:val="auto"/>
+        </w:rPr>
+      </w:pPr>
+    </w:p>
+    <w:p>
+      <w:pPr>
+        <w:pStyle w:val="guiazul"/>
+        <w:ind w:left="1202"/>
+        <w:jc w:val="both"/>
+        <w:rPr>
+          <w:i w:val="0"/>
+          <w:color w:val="auto"/>
+        </w:rPr>
+      </w:pPr>
+      <w:r>
+        <w:rPr>
+          <w:i w:val="0"/>
+          <w:color w:val="auto"/>
+        </w:rPr>
+        <w:t xml:space="preserve">Podrá ver </w:t>
+      </w:r>
+      <w:r>
+        <w:rPr>
+          <w:i w:val="0"/>
+          <w:color w:val="auto"/>
+        </w:rPr>
+        <w:t>tod</w:t>
+      </w:r>
+      <w:r>
+        <w:rPr>
+          <w:i w:val="0"/>
+          <w:color w:val="auto"/>
+        </w:rPr>
+        <w:t xml:space="preserve">as las ventas registradas. </w:t>
+      </w:r>
+      <w:r>
+        <w:rPr>
+          <w:i w:val="0"/>
+          <w:color w:val="auto"/>
+        </w:rPr>
+        <w:t>A</w:t>
+      </w:r>
+      <w:r>
+        <w:rPr>
+          <w:i w:val="0"/>
+          <w:color w:val="auto"/>
+        </w:rPr>
+        <w:t xml:space="preserve">sí como la opción </w:t>
+      </w:r>
+      <w:r>
+        <w:rPr>
+          <w:i w:val="0"/>
+          <w:color w:val="auto"/>
+        </w:rPr>
+        <w:t xml:space="preserve">de </w:t>
+      </w:r>
+      <w:r>
+        <w:rPr>
+          <w:i w:val="0"/>
+          <w:color w:val="auto"/>
+        </w:rPr>
+        <w:t xml:space="preserve">ver, </w:t>
+      </w:r>
+      <w:r>
+        <w:rPr>
+          <w:i w:val="0"/>
+          <w:color w:val="auto"/>
+        </w:rPr>
+        <w:t>crear</w:t>
+      </w:r>
+      <w:r>
+        <w:rPr>
+          <w:i w:val="0"/>
+          <w:color w:val="auto"/>
+        </w:rPr>
+        <w:t>, editar</w:t>
+      </w:r>
+      <w:r>
+        <w:rPr>
+          <w:i w:val="0"/>
+          <w:color w:val="auto"/>
+        </w:rPr>
+        <w:t xml:space="preserve"> </w:t>
+      </w:r>
+      <w:r>
+        <w:rPr>
+          <w:i w:val="0"/>
+          <w:color w:val="auto"/>
+        </w:rPr>
+        <w:t xml:space="preserve">y eliminar </w:t>
+      </w:r>
+      <w:r>
+        <w:rPr>
+          <w:i w:val="0"/>
+          <w:color w:val="auto"/>
+        </w:rPr>
+        <w:t>ventas</w:t>
+      </w:r>
+      <w:r>
+        <w:rPr>
+          <w:i w:val="0"/>
+          <w:color w:val="auto"/>
+        </w:rPr>
+        <w:t>:</w:t>
+      </w:r>
+    </w:p>
+    <w:p>
+      <w:pPr>
+        <w:pStyle w:val="guiazul"/>
+        <w:ind w:left="1202"/>
+        <w:jc w:val="both"/>
+        <w:rPr>
+          <w:bCs/>
+          <w:i w:val="0"/>
+          <w:color w:val="auto"/>
+        </w:rPr>
+      </w:pPr>
+    </w:p>
+    <w:p>
+      <w:pPr>
+        <w:pStyle w:val="guiazul"/>
+        <w:ind w:left="1202"/>
+        <w:jc w:val="both"/>
+        <w:rPr>
+          <w:bCs/>
+          <w:i w:val="0"/>
+          <w:color w:val="auto"/>
+        </w:rPr>
+      </w:pPr>
+    </w:p>
+    <w:p>
+      <w:pPr>
+        <w:pStyle w:val="guiazul"/>
+        <w:ind w:left="1202"/>
+        <w:jc w:val="both"/>
+        <w:rPr>
+          <w:bCs/>
+          <w:i w:val="0"/>
+          <w:color w:val="auto"/>
+        </w:rPr>
+      </w:pPr>
+      <w:r>
+        <w:rPr>
+          <w:bCs/>
+          <w:i w:val="0"/>
+          <w:color w:val="auto"/>
+        </w:rPr>
+        <w:t>Formulario para Registrar venta:</w:t>
+      </w:r>
+    </w:p>
+    <w:p>
+      <w:pPr>
+        <w:pStyle w:val="guiazul"/>
+        <w:ind w:left="1202"/>
+        <w:jc w:val="both"/>
+        <w:rPr>
+          <w:bCs/>
+          <w:i w:val="0"/>
+          <w:color w:val="auto"/>
+        </w:rPr>
+      </w:pPr>
+    </w:p>
+    <w:p>
+      <w:pPr>
+        <w:pStyle w:val="guiazul"/>
+        <w:ind w:left="1202"/>
+        <w:jc w:val="both"/>
+        <w:rPr>
+          <w:bCs/>
+          <w:i w:val="0"/>
+          <w:color w:val="auto"/>
+        </w:rPr>
+      </w:pPr>
+    </w:p>
+    <w:p>
+      <w:pPr>
+        <w:pStyle w:val="guiazul"/>
+        <w:ind w:left="1202"/>
+        <w:jc w:val="both"/>
+        <w:rPr>
+          <w:bCs/>
+          <w:i w:val="0"/>
+          <w:color w:val="auto"/>
+        </w:rPr>
+      </w:pPr>
+      <w:r>
+        <w:rPr>
+          <w:bCs/>
+          <w:i w:val="0"/>
+          <w:color w:val="auto"/>
+        </w:rPr>
+        <w:t>Formulario para Editar Venta:</w:t>
+      </w:r>
+    </w:p>
+    <w:p>
+      <w:pPr>
+        <w:pStyle w:val="guiazul"/>
         <w:ind w:left="1202"/>
         <w:jc w:val="both"/>
         <w:rPr>
@@ -9594,6 +11181,7 @@
       <w:bookmarkStart w:id="52" w:name="_Toc33238252"/>
       <w:bookmarkStart w:id="53" w:name="_Toc415129898"/>
       <w:r>
+        <w:lastRenderedPageBreak/>
         <w:t>Requisitos funcionales</w:t>
       </w:r>
       <w:bookmarkEnd w:id="52"/>
@@ -10965,7 +12553,6 @@
                 <w:iCs/>
                 <w:color w:val="auto"/>
               </w:rPr>
-              <w:lastRenderedPageBreak/>
               <w:t>RF09</w:t>
             </w:r>
           </w:p>
@@ -12064,15 +13651,7 @@
                 <w:iCs/>
                 <w:color w:val="auto"/>
               </w:rPr>
-              <w:t>RF1</w:t>
-            </w:r>
-            <w:r>
-              <w:rPr>
-                <w:i w:val="0"/>
-                <w:iCs/>
-                <w:color w:val="auto"/>
-              </w:rPr>
-              <w:t>8</w:t>
+              <w:t>RF18</w:t>
             </w:r>
           </w:p>
         </w:tc>
@@ -12190,15 +13769,7 @@
                 <w:iCs/>
                 <w:color w:val="auto"/>
               </w:rPr>
-              <w:t>RF1</w:t>
-            </w:r>
-            <w:r>
-              <w:rPr>
-                <w:i w:val="0"/>
-                <w:iCs/>
-                <w:color w:val="auto"/>
-              </w:rPr>
-              <w:t>9</w:t>
+              <w:t>RF19</w:t>
             </w:r>
           </w:p>
         </w:tc>
@@ -12316,6 +13887,7 @@
                 <w:iCs/>
                 <w:color w:val="auto"/>
               </w:rPr>
+              <w:lastRenderedPageBreak/>
               <w:t>RF20</w:t>
             </w:r>
           </w:p>
@@ -13242,7 +14814,6 @@
           <w:i/>
           <w:color w:val="0000FF"/>
         </w:rPr>
-        <w:lastRenderedPageBreak/>
         <w:t>Alta/Esencial</w:t>
       </w:r>
     </w:p>
@@ -13892,6 +15463,7 @@
           <w:i w:val="0"/>
           <w:color w:val="auto"/>
         </w:rPr>
+        <w:lastRenderedPageBreak/>
         <w:t>Fiabilidad:</w:t>
       </w:r>
       <w:r>
@@ -14035,7 +15607,7 @@
       </w:r>
     </w:p>
     <w:sectPr>
-      <w:headerReference w:type="first" r:id="rId59"/>
+      <w:headerReference w:type="first" r:id="rId72"/>
       <w:pgSz w:w="11906" w:h="16838"/>
       <w:pgMar w:top="1418" w:right="1701" w:bottom="1418" w:left="1701" w:header="709" w:footer="709" w:gutter="0"/>
       <w:cols w:space="708"/>
@@ -14075,15 +15647,7 @@
         <w:annotationRef/>
       </w:r>
       <w:r>
-        <w:t xml:space="preserve">Agregar </w:t>
-      </w:r>
-      <w:proofErr w:type="gramStart"/>
-      <w:r>
-        <w:t>los diagrama</w:t>
-      </w:r>
-      <w:proofErr w:type="gramEnd"/>
-      <w:r>
-        <w:t xml:space="preserve"> de casos de uso.</w:t>
+        <w:t>Agregar los diagrama de casos de uso.</w:t>
       </w:r>
     </w:p>
     <w:p>
@@ -14131,15 +15695,7 @@
         <w:annotationRef/>
       </w:r>
       <w:r>
-        <w:t xml:space="preserve">Son los </w:t>
-      </w:r>
-      <w:proofErr w:type="gramStart"/>
-      <w:r>
-        <w:t>casos  en</w:t>
-      </w:r>
-      <w:proofErr w:type="gramEnd"/>
-      <w:r>
-        <w:t xml:space="preserve"> donde se alteran las restricciones o se cambian, es decir que factores podrían alterar el desarrollo del sistema. Por ejemplo:</w:t>
+        <w:t>Son los casos  en donde se alteran las restricciones o se cambian, es decir que factores podrían alterar el desarrollo del sistema. Por ejemplo:</w:t>
       </w:r>
     </w:p>
     <w:p>
@@ -14363,15 +15919,7 @@
         <w:annotationRef/>
       </w:r>
       <w:r>
-        <w:t xml:space="preserve">Son las nuevas funcionalidades que podría tener si se sigue con el proyecto: Por </w:t>
-      </w:r>
-      <w:proofErr w:type="gramStart"/>
-      <w:r>
-        <w:t>ejemplo</w:t>
-      </w:r>
-      <w:proofErr w:type="gramEnd"/>
-      <w:r>
-        <w:t xml:space="preserve"> agregar lector de huellas dactilares, utilizar código de barras para determinada función. </w:t>
+        <w:t xml:space="preserve">Son las nuevas funcionalidades que podría tener si se sigue con el proyecto: Por ejemplo agregar lector de huellas dactilares, utilizar código de barras para determinada función. </w:t>
       </w:r>
       <w:r>
         <w:rPr>
@@ -14380,19 +15928,30 @@
           <w:szCs w:val="19"/>
           <w:lang w:val="es-CO" w:eastAsia="es-CO"/>
         </w:rPr>
-        <w:t xml:space="preserve">Tener en cuenta algún proceso, por </w:t>
-      </w:r>
-      <w:proofErr w:type="gramStart"/>
-      <w:r>
+        <w:t>Tener en cuenta algún proceso, por ejemplo agregar facturación, ventas o inventario.</w:t>
+      </w:r>
+    </w:p>
+    <w:p>
+      <w:pPr>
+        <w:autoSpaceDE w:val="0"/>
+        <w:autoSpaceDN w:val="0"/>
+        <w:adjustRightInd w:val="0"/>
         <w:rPr>
           <w:rFonts w:ascii="Tahoma" w:hAnsi="Tahoma" w:cs="Tahoma"/>
           <w:sz w:val="19"/>
           <w:szCs w:val="19"/>
           <w:lang w:val="es-CO" w:eastAsia="es-CO"/>
         </w:rPr>
-        <w:t>ejemplo</w:t>
-      </w:r>
-      <w:proofErr w:type="gramEnd"/>
+      </w:pPr>
+      <w:r>
+        <w:rPr>
+          <w:rFonts w:ascii="SymbolMT" w:hAnsi="SymbolMT" w:cs="SymbolMT"/>
+          <w:sz w:val="19"/>
+          <w:szCs w:val="19"/>
+          <w:lang w:val="es-CO" w:eastAsia="es-CO"/>
+        </w:rPr>
+        <w:t xml:space="preserve">• </w:t>
+      </w:r>
       <w:r>
         <w:rPr>
           <w:rFonts w:ascii="Tahoma" w:hAnsi="Tahoma" w:cs="Tahoma"/>
@@ -14400,7 +15959,7 @@
           <w:szCs w:val="19"/>
           <w:lang w:val="es-CO" w:eastAsia="es-CO"/>
         </w:rPr>
-        <w:t xml:space="preserve"> agregar facturación, ventas o inventario.</w:t>
+        <w:t>Crear un repositorio de algunos procesos.</w:t>
       </w:r>
     </w:p>
     <w:p>
@@ -14431,7 +15990,7 @@
           <w:szCs w:val="19"/>
           <w:lang w:val="es-CO" w:eastAsia="es-CO"/>
         </w:rPr>
-        <w:t>Crear un repositorio de algunos procesos.</w:t>
+        <w:t>Tener en cuenta algún estándar.</w:t>
       </w:r>
     </w:p>
     <w:p>
@@ -14462,7 +16021,7 @@
           <w:szCs w:val="19"/>
           <w:lang w:val="es-CO" w:eastAsia="es-CO"/>
         </w:rPr>
-        <w:t>Tener en cuenta algún estándar.</w:t>
+        <w:t>Ofrecer diferentes opciones de idioma en el sistema.</w:t>
       </w:r>
     </w:p>
     <w:p>
@@ -14493,80 +16052,29 @@
           <w:szCs w:val="19"/>
           <w:lang w:val="es-CO" w:eastAsia="es-CO"/>
         </w:rPr>
-        <w:t>Ofrecer diferentes opciones de idioma en el sistema.</w:t>
-      </w:r>
-    </w:p>
-    <w:p>
-      <w:pPr>
-        <w:autoSpaceDE w:val="0"/>
-        <w:autoSpaceDN w:val="0"/>
-        <w:adjustRightInd w:val="0"/>
+        <w:t>Permitir que el sistema se conecte con el Sistema de Información  de otra entidad .</w:t>
+      </w:r>
+    </w:p>
+    <w:p>
+      <w:pPr>
+        <w:pStyle w:val="Textocomentario"/>
+      </w:pPr>
+      <w:r>
+        <w:rPr>
+          <w:rFonts w:ascii="SymbolMT" w:hAnsi="SymbolMT" w:cs="SymbolMT"/>
+          <w:sz w:val="19"/>
+          <w:szCs w:val="19"/>
+          <w:lang w:val="es-CO" w:eastAsia="es-CO"/>
+        </w:rPr>
+        <w:t xml:space="preserve">• </w:t>
+      </w:r>
+      <w:r>
         <w:rPr>
           <w:rFonts w:ascii="Tahoma" w:hAnsi="Tahoma" w:cs="Tahoma"/>
           <w:sz w:val="19"/>
           <w:szCs w:val="19"/>
           <w:lang w:val="es-CO" w:eastAsia="es-CO"/>
         </w:rPr>
-      </w:pPr>
-      <w:r>
-        <w:rPr>
-          <w:rFonts w:ascii="SymbolMT" w:hAnsi="SymbolMT" w:cs="SymbolMT"/>
-          <w:sz w:val="19"/>
-          <w:szCs w:val="19"/>
-          <w:lang w:val="es-CO" w:eastAsia="es-CO"/>
-        </w:rPr>
-        <w:t xml:space="preserve">• </w:t>
-      </w:r>
-      <w:r>
-        <w:rPr>
-          <w:rFonts w:ascii="Tahoma" w:hAnsi="Tahoma" w:cs="Tahoma"/>
-          <w:sz w:val="19"/>
-          <w:szCs w:val="19"/>
-          <w:lang w:val="es-CO" w:eastAsia="es-CO"/>
-        </w:rPr>
-        <w:t xml:space="preserve">Permitir que el sistema se conecte con el Sistema de </w:t>
-      </w:r>
-      <w:proofErr w:type="gramStart"/>
-      <w:r>
-        <w:rPr>
-          <w:rFonts w:ascii="Tahoma" w:hAnsi="Tahoma" w:cs="Tahoma"/>
-          <w:sz w:val="19"/>
-          <w:szCs w:val="19"/>
-          <w:lang w:val="es-CO" w:eastAsia="es-CO"/>
-        </w:rPr>
-        <w:t>Información  de</w:t>
-      </w:r>
-      <w:proofErr w:type="gramEnd"/>
-      <w:r>
-        <w:rPr>
-          <w:rFonts w:ascii="Tahoma" w:hAnsi="Tahoma" w:cs="Tahoma"/>
-          <w:sz w:val="19"/>
-          <w:szCs w:val="19"/>
-          <w:lang w:val="es-CO" w:eastAsia="es-CO"/>
-        </w:rPr>
-        <w:t xml:space="preserve"> otra entidad .</w:t>
-      </w:r>
-    </w:p>
-    <w:p>
-      <w:pPr>
-        <w:pStyle w:val="Textocomentario"/>
-      </w:pPr>
-      <w:r>
-        <w:rPr>
-          <w:rFonts w:ascii="SymbolMT" w:hAnsi="SymbolMT" w:cs="SymbolMT"/>
-          <w:sz w:val="19"/>
-          <w:szCs w:val="19"/>
-          <w:lang w:val="es-CO" w:eastAsia="es-CO"/>
-        </w:rPr>
-        <w:t xml:space="preserve">• </w:t>
-      </w:r>
-      <w:r>
-        <w:rPr>
-          <w:rFonts w:ascii="Tahoma" w:hAnsi="Tahoma" w:cs="Tahoma"/>
-          <w:sz w:val="19"/>
-          <w:szCs w:val="19"/>
-          <w:lang w:val="es-CO" w:eastAsia="es-CO"/>
-        </w:rPr>
         <w:t>Ampliar los tipos de herramientas para realizar determinados procesos. Etc…</w:t>
       </w:r>
     </w:p>
@@ -14699,13 +16207,11 @@
       <w:r>
         <w:t xml:space="preserve">¿Existen sistemas externos con los cuales tenga que interaccionar el software? ¿Existen restricciones debido a la naturaleza de la interfaz, tales como el formato de datos que se transfiere? ¿Dichas interfaces usan un protocolo específico? Describir la interfaz o   </w:t>
       </w:r>
-      <w:proofErr w:type="gramStart"/>
-      <w:r>
-        <w:t xml:space="preserve">interfaces,   </w:t>
-      </w:r>
-      <w:proofErr w:type="gramEnd"/>
-      <w:r>
-        <w:t>que   el sistema   tenga   con   otros   sistemas. Dichas   interfaces   pueden   incluir</w:t>
+      <w:r>
+        <w:t>interfaces, que</w:t>
+      </w:r>
+      <w:r>
+        <w:t xml:space="preserve">   el sistema   tenga   con   otros   sistemas. Dichas   interfaces   pueden   incluir</w:t>
       </w:r>
     </w:p>
     <w:p>
@@ -14717,11 +16223,9 @@
       <w:r>
         <w:t xml:space="preserve">componentes comprados, componentes reusados desde otra aplicación, componentes que deben ser desarrollados por subsistemas que se encuentran fuera del ámbito del </w:t>
       </w:r>
-      <w:proofErr w:type="gramStart"/>
-      <w:r>
-        <w:t>proyecto</w:t>
-      </w:r>
-      <w:proofErr w:type="gramEnd"/>
+      <w:r>
+        <w:t>proyecto,</w:t>
+      </w:r>
       <w:r>
         <w:t xml:space="preserve"> pero con los cuales se tiene que interaccionar. Para cada sistema se deben considerar tanto las interfaces requeridas como las provistas.</w:t>
       </w:r>
@@ -15293,9 +16797,9 @@
       <w:tblLook w:val="0000" w:firstRow="0" w:lastRow="0" w:firstColumn="0" w:lastColumn="0" w:noHBand="0" w:noVBand="0"/>
     </w:tblPr>
     <w:tblGrid>
-      <w:gridCol w:w="2218"/>
-      <w:gridCol w:w="4807"/>
-      <w:gridCol w:w="1479"/>
+      <w:gridCol w:w="1928"/>
+      <w:gridCol w:w="5044"/>
+      <w:gridCol w:w="1532"/>
     </w:tblGrid>
     <w:tr>
       <w:tc>
@@ -15309,7 +16813,6 @@
         <w:p>
           <w:pPr>
             <w:pStyle w:val="Encabezado"/>
-            <w:jc w:val="center"/>
             <w:rPr>
               <w:rFonts w:cs="Arial"/>
               <w:sz w:val="16"/>
@@ -15317,30 +16820,15 @@
           </w:pPr>
           <w:r>
             <w:rPr>
+              <w:rFonts w:cs="Arial"/>
               <w:noProof/>
-              <w:lang w:val="es-CO" w:eastAsia="es-CO"/>
+              <w:sz w:val="16"/>
             </w:rPr>
             <w:drawing>
-              <wp:anchor distT="0" distB="0" distL="114300" distR="114300" simplePos="0" relativeHeight="251659264" behindDoc="1" locked="0" layoutInCell="1" allowOverlap="1" wp14:anchorId="39BE7BDC" wp14:editId="35847324">
-                <wp:simplePos x="0" y="0"/>
-                <wp:positionH relativeFrom="column">
-                  <wp:posOffset>-3810</wp:posOffset>
-                </wp:positionH>
-                <wp:positionV relativeFrom="paragraph">
-                  <wp:posOffset>94615</wp:posOffset>
-                </wp:positionV>
-                <wp:extent cx="1319530" cy="497205"/>
+              <wp:inline distT="0" distB="0" distL="0" distR="0" wp14:anchorId="2E6A7F44" wp14:editId="177D5C67">
+                <wp:extent cx="707366" cy="707366"/>
                 <wp:effectExtent l="0" t="0" r="0" b="0"/>
-                <wp:wrapTight wrapText="bothSides">
-                  <wp:wrapPolygon edited="0">
-                    <wp:start x="0" y="0"/>
-                    <wp:lineTo x="0" y="20690"/>
-                    <wp:lineTo x="21205" y="20690"/>
-                    <wp:lineTo x="21205" y="0"/>
-                    <wp:lineTo x="0" y="0"/>
-                  </wp:wrapPolygon>
-                </wp:wrapTight>
-                <wp:docPr id="1" name="Imagen 1"/>
+                <wp:docPr id="15" name="Imagen 15"/>
                 <wp:cNvGraphicFramePr>
                   <a:graphicFrameLocks xmlns:a="http://schemas.openxmlformats.org/drawingml/2006/main" noChangeAspect="1"/>
                 </wp:cNvGraphicFramePr>
@@ -15348,26 +16836,19 @@
                   <a:graphicData uri="http://schemas.openxmlformats.org/drawingml/2006/picture">
                     <pic:pic xmlns:pic="http://schemas.openxmlformats.org/drawingml/2006/picture">
                       <pic:nvPicPr>
-                        <pic:cNvPr id="2" name="Imagen 1"/>
-                        <pic:cNvPicPr>
-                          <a:picLocks noChangeAspect="1"/>
-                        </pic:cNvPicPr>
+                        <pic:cNvPr id="15" name="Imagen 15"/>
+                        <pic:cNvPicPr/>
                       </pic:nvPicPr>
-                      <pic:blipFill rotWithShape="1">
-                        <a:blip r:embed="rId1">
-                          <a:extLst>
-                            <a:ext uri="{28A0092B-C50C-407E-A947-70E740481C1C}">
-                              <a14:useLocalDpi xmlns:a14="http://schemas.microsoft.com/office/drawing/2010/main" val="0"/>
-                            </a:ext>
-                          </a:extLst>
-                        </a:blip>
-                        <a:srcRect t="20241" b="18437"/>
-                        <a:stretch/>
+                      <pic:blipFill>
+                        <a:blip r:embed="rId1"/>
+                        <a:stretch>
+                          <a:fillRect/>
+                        </a:stretch>
                       </pic:blipFill>
                       <pic:spPr>
                         <a:xfrm>
                           <a:off x="0" y="0"/>
-                          <a:ext cx="1319530" cy="497205"/>
+                          <a:ext cx="736826" cy="736826"/>
                         </a:xfrm>
                         <a:prstGeom prst="rect">
                           <a:avLst/>
@@ -15376,13 +16857,7 @@
                     </pic:pic>
                   </a:graphicData>
                 </a:graphic>
-                <wp14:sizeRelH relativeFrom="margin">
-                  <wp14:pctWidth>0</wp14:pctWidth>
-                </wp14:sizeRelH>
-                <wp14:sizeRelV relativeFrom="margin">
-                  <wp14:pctHeight>0</wp14:pctHeight>
-                </wp14:sizeRelV>
-              </wp:anchor>
+              </wp:inline>
             </w:drawing>
           </w:r>
         </w:p>
@@ -17258,6 +18733,7 @@
     <w:lsdException w:name="HTML Sample" w:semiHidden="1" w:unhideWhenUsed="1"/>
     <w:lsdException w:name="HTML Typewriter" w:semiHidden="1" w:unhideWhenUsed="1"/>
     <w:lsdException w:name="HTML Variable" w:semiHidden="1" w:unhideWhenUsed="1"/>
+    <w:lsdException w:name="Normal Table" w:semiHidden="1" w:unhideWhenUsed="1"/>
     <w:lsdException w:name="annotation subject" w:semiHidden="1" w:unhideWhenUsed="1"/>
     <w:lsdException w:name="No List" w:semiHidden="1" w:unhideWhenUsed="1"/>
     <w:lsdException w:name="Outline List 1" w:semiHidden="1" w:unhideWhenUsed="1"/>
@@ -17300,8 +18776,11 @@
     <w:lsdException w:name="Table Contemporary" w:semiHidden="1" w:unhideWhenUsed="1"/>
     <w:lsdException w:name="Table Elegant" w:semiHidden="1" w:unhideWhenUsed="1"/>
     <w:lsdException w:name="Table Professional" w:semiHidden="1" w:unhideWhenUsed="1"/>
+    <w:lsdException w:name="Table Subtle 1" w:semiHidden="1" w:unhideWhenUsed="1"/>
     <w:lsdException w:name="Table Subtle 2" w:semiHidden="1" w:unhideWhenUsed="1"/>
     <w:lsdException w:name="Table Web 1" w:semiHidden="1" w:unhideWhenUsed="1"/>
+    <w:lsdException w:name="Table Web 2" w:semiHidden="1" w:unhideWhenUsed="1"/>
+    <w:lsdException w:name="Table Web 3" w:semiHidden="1" w:unhideWhenUsed="1"/>
     <w:lsdException w:name="Balloon Text" w:semiHidden="1" w:unhideWhenUsed="1"/>
     <w:lsdException w:name="Table Grid" w:uiPriority="59"/>
     <w:lsdException w:name="Table Theme" w:semiHidden="1" w:unhideWhenUsed="1"/>
@@ -17701,6 +19180,7 @@
   <w:style w:type="character" w:default="1" w:styleId="Fuentedeprrafopredeter">
     <w:name w:val="Default Paragraph Font"/>
     <w:uiPriority w:val="1"/>
+    <w:semiHidden/>
     <w:unhideWhenUsed/>
   </w:style>
   <w:style w:type="table" w:default="1" w:styleId="Tablanormal">

</xml_diff>